<commit_message>
Unnecessary files deleted again
</commit_message>
<xml_diff>
--- a/VENDINGMACHINE-2_AliSinan_Ataberk_Arda-master/Requirements_List_Nuka_Cola.docx
+++ b/VENDINGMACHINE-2_AliSinan_Ataberk_Arda-master/Requirements_List_Nuka_Cola.docx
@@ -1,6 +1,6 @@
 
 <file path=word/document.xml><?xml version="1.0" encoding="utf-8"?>
-<w:document xmlns:wpc="http://schemas.microsoft.com/office/word/2010/wordprocessingCanvas" xmlns:cx="http://schemas.microsoft.com/office/drawing/2014/chartex" xmlns:cx1="http://schemas.microsoft.com/office/drawing/2015/9/8/chartex" xmlns:cx2="http://schemas.microsoft.com/office/drawing/2015/10/21/chartex" xmlns:cx3="http://schemas.microsoft.com/office/drawing/2016/5/9/chartex" xmlns:cx4="http://schemas.microsoft.com/office/drawing/2016/5/10/chartex" xmlns:cx5="http://schemas.microsoft.com/office/drawing/2016/5/11/chartex" xmlns:cx6="http://schemas.microsoft.com/office/drawing/2016/5/12/chartex" xmlns:cx7="http://schemas.microsoft.com/office/drawing/2016/5/13/chartex" xmlns:cx8="http://schemas.microsoft.com/office/drawing/2016/5/14/chartex" xmlns:mc="http://schemas.openxmlformats.org/markup-compatibility/2006" xmlns:o="urn:schemas-microsoft-com:office:office" xmlns:r="http://schemas.openxmlformats.org/officeDocument/2006/relationships" xmlns:m="http://schemas.openxmlformats.org/officeDocument/2006/math" xmlns:v="urn:schemas-microsoft-com:vml" xmlns:wp14="http://schemas.microsoft.com/office/word/2010/wordprocessingDrawing" xmlns:wp="http://schemas.openxmlformats.org/drawingml/2006/wordprocessingDrawing" xmlns:w10="urn:schemas-microsoft-com:office:word" xmlns:w="http://schemas.openxmlformats.org/wordprocessingml/2006/main" xmlns:w14="http://schemas.microsoft.com/office/word/2010/wordml" xmlns:w15="http://schemas.microsoft.com/office/word/2012/wordml" xmlns:w16se="http://schemas.microsoft.com/office/word/2015/wordml/symex" xmlns:wpg="http://schemas.microsoft.com/office/word/2010/wordprocessingGroup" xmlns:wpi="http://schemas.microsoft.com/office/word/2010/wordprocessingInk" xmlns:wne="http://schemas.microsoft.com/office/word/2006/wordml" xmlns:wps="http://schemas.microsoft.com/office/word/2010/wordprocessingShape" mc:Ignorable="w14 w15 w16se wp14">
+<w:document xmlns:wpc="http://schemas.microsoft.com/office/word/2010/wordprocessingCanvas" xmlns:cx="http://schemas.microsoft.com/office/drawing/2014/chartex" xmlns:cx1="http://schemas.microsoft.com/office/drawing/2015/9/8/chartex" xmlns:cx2="http://schemas.microsoft.com/office/drawing/2015/10/21/chartex" xmlns:cx3="http://schemas.microsoft.com/office/drawing/2016/5/9/chartex" xmlns:cx4="http://schemas.microsoft.com/office/drawing/2016/5/10/chartex" xmlns:cx5="http://schemas.microsoft.com/office/drawing/2016/5/11/chartex" xmlns:mc="http://schemas.openxmlformats.org/markup-compatibility/2006" xmlns:o="urn:schemas-microsoft-com:office:office" xmlns:r="http://schemas.openxmlformats.org/officeDocument/2006/relationships" xmlns:m="http://schemas.openxmlformats.org/officeDocument/2006/math" xmlns:v="urn:schemas-microsoft-com:vml" xmlns:wp14="http://schemas.microsoft.com/office/word/2010/wordprocessingDrawing" xmlns:wp="http://schemas.openxmlformats.org/drawingml/2006/wordprocessingDrawing" xmlns:w10="urn:schemas-microsoft-com:office:word" xmlns:w="http://schemas.openxmlformats.org/wordprocessingml/2006/main" xmlns:w14="http://schemas.microsoft.com/office/word/2010/wordml" xmlns:w15="http://schemas.microsoft.com/office/word/2012/wordml" xmlns:w16se="http://schemas.microsoft.com/office/word/2015/wordml/symex" xmlns:wpg="http://schemas.microsoft.com/office/word/2010/wordprocessingGroup" xmlns:wpi="http://schemas.microsoft.com/office/word/2010/wordprocessingInk" xmlns:wne="http://schemas.microsoft.com/office/word/2006/wordml" xmlns:wps="http://schemas.microsoft.com/office/word/2010/wordprocessingShape" mc:Ignorable="w14 w15 w16se wp14">
   <w:body>
     <w:p>
       <w:r>
@@ -173,37 +173,40 @@
             <w:r>
               <w:t>M</w:t>
             </w:r>
+          </w:p>
+        </w:tc>
+      </w:tr>
+      <w:tr>
+        <w:tc>
+          <w:tcPr>
+            <w:tcW w:w="1195" w:type="dxa"/>
+          </w:tcPr>
+          <w:p>
+            <w:pPr>
+              <w:jc w:val="center"/>
+            </w:pPr>
+            <w:r>
+              <w:t>3</w:t>
+            </w:r>
+          </w:p>
+        </w:tc>
+        <w:tc>
+          <w:tcPr>
+            <w:tcW w:w="6697" w:type="dxa"/>
+            <w:gridSpan w:val="2"/>
+          </w:tcPr>
+          <w:p>
+            <w:pPr>
+              <w:spacing w:line="600" w:lineRule="auto"/>
+              <w:jc w:val="center"/>
+            </w:pPr>
+            <w:r>
+              <w:t>Vending machine should show</w:t>
+            </w:r>
             <w:bookmarkStart w:id="0" w:name="_GoBack"/>
             <w:bookmarkEnd w:id="0"/>
-          </w:p>
-        </w:tc>
-      </w:tr>
-      <w:tr>
-        <w:tc>
-          <w:tcPr>
-            <w:tcW w:w="1195" w:type="dxa"/>
-          </w:tcPr>
-          <w:p>
-            <w:pPr>
-              <w:jc w:val="center"/>
-            </w:pPr>
-            <w:r>
-              <w:t>3</w:t>
-            </w:r>
-          </w:p>
-        </w:tc>
-        <w:tc>
-          <w:tcPr>
-            <w:tcW w:w="6697" w:type="dxa"/>
-            <w:gridSpan w:val="2"/>
-          </w:tcPr>
-          <w:p>
-            <w:pPr>
-              <w:spacing w:line="600" w:lineRule="auto"/>
-              <w:jc w:val="center"/>
-            </w:pPr>
-            <w:r>
-              <w:t>Vending machine should store money information</w:t>
+            <w:r>
+              <w:t xml:space="preserve"> money information</w:t>
             </w:r>
           </w:p>
         </w:tc>
@@ -787,7 +790,7 @@
 </file>
 
 <file path=word/endnotes.xml><?xml version="1.0" encoding="utf-8"?>
-<w:endnotes xmlns:wpc="http://schemas.microsoft.com/office/word/2010/wordprocessingCanvas" xmlns:cx="http://schemas.microsoft.com/office/drawing/2014/chartex" xmlns:cx1="http://schemas.microsoft.com/office/drawing/2015/9/8/chartex" xmlns:cx2="http://schemas.microsoft.com/office/drawing/2015/10/21/chartex" xmlns:cx3="http://schemas.microsoft.com/office/drawing/2016/5/9/chartex" xmlns:cx4="http://schemas.microsoft.com/office/drawing/2016/5/10/chartex" xmlns:cx5="http://schemas.microsoft.com/office/drawing/2016/5/11/chartex" xmlns:cx6="http://schemas.microsoft.com/office/drawing/2016/5/12/chartex" xmlns:cx7="http://schemas.microsoft.com/office/drawing/2016/5/13/chartex" xmlns:cx8="http://schemas.microsoft.com/office/drawing/2016/5/14/chartex" xmlns:mc="http://schemas.openxmlformats.org/markup-compatibility/2006" xmlns:o="urn:schemas-microsoft-com:office:office" xmlns:r="http://schemas.openxmlformats.org/officeDocument/2006/relationships" xmlns:m="http://schemas.openxmlformats.org/officeDocument/2006/math" xmlns:v="urn:schemas-microsoft-com:vml" xmlns:wp14="http://schemas.microsoft.com/office/word/2010/wordprocessingDrawing" xmlns:wp="http://schemas.openxmlformats.org/drawingml/2006/wordprocessingDrawing" xmlns:w10="urn:schemas-microsoft-com:office:word" xmlns:w="http://schemas.openxmlformats.org/wordprocessingml/2006/main" xmlns:w14="http://schemas.microsoft.com/office/word/2010/wordml" xmlns:w15="http://schemas.microsoft.com/office/word/2012/wordml" xmlns:w16se="http://schemas.microsoft.com/office/word/2015/wordml/symex" xmlns:wpg="http://schemas.microsoft.com/office/word/2010/wordprocessingGroup" xmlns:wpi="http://schemas.microsoft.com/office/word/2010/wordprocessingInk" xmlns:wne="http://schemas.microsoft.com/office/word/2006/wordml" xmlns:wps="http://schemas.microsoft.com/office/word/2010/wordprocessingShape" mc:Ignorable="w14 w15 w16se wp14">
+<w:endnotes xmlns:wpc="http://schemas.microsoft.com/office/word/2010/wordprocessingCanvas" xmlns:cx="http://schemas.microsoft.com/office/drawing/2014/chartex" xmlns:cx1="http://schemas.microsoft.com/office/drawing/2015/9/8/chartex" xmlns:cx2="http://schemas.microsoft.com/office/drawing/2015/10/21/chartex" xmlns:cx3="http://schemas.microsoft.com/office/drawing/2016/5/9/chartex" xmlns:cx4="http://schemas.microsoft.com/office/drawing/2016/5/10/chartex" xmlns:cx5="http://schemas.microsoft.com/office/drawing/2016/5/11/chartex" xmlns:mc="http://schemas.openxmlformats.org/markup-compatibility/2006" xmlns:o="urn:schemas-microsoft-com:office:office" xmlns:r="http://schemas.openxmlformats.org/officeDocument/2006/relationships" xmlns:m="http://schemas.openxmlformats.org/officeDocument/2006/math" xmlns:v="urn:schemas-microsoft-com:vml" xmlns:wp14="http://schemas.microsoft.com/office/word/2010/wordprocessingDrawing" xmlns:wp="http://schemas.openxmlformats.org/drawingml/2006/wordprocessingDrawing" xmlns:w10="urn:schemas-microsoft-com:office:word" xmlns:w="http://schemas.openxmlformats.org/wordprocessingml/2006/main" xmlns:w14="http://schemas.microsoft.com/office/word/2010/wordml" xmlns:w15="http://schemas.microsoft.com/office/word/2012/wordml" xmlns:w16se="http://schemas.microsoft.com/office/word/2015/wordml/symex" xmlns:wpg="http://schemas.microsoft.com/office/word/2010/wordprocessingGroup" xmlns:wpi="http://schemas.microsoft.com/office/word/2010/wordprocessingInk" xmlns:wne="http://schemas.microsoft.com/office/word/2006/wordml" xmlns:wps="http://schemas.microsoft.com/office/word/2010/wordprocessingShape" mc:Ignorable="w14 w15 w16se wp14">
   <w:endnote w:type="separator" w:id="-1">
     <w:p>
       <w:r>
@@ -806,7 +809,7 @@
 </file>
 
 <file path=word/footnotes.xml><?xml version="1.0" encoding="utf-8"?>
-<w:footnotes xmlns:wpc="http://schemas.microsoft.com/office/word/2010/wordprocessingCanvas" xmlns:cx="http://schemas.microsoft.com/office/drawing/2014/chartex" xmlns:cx1="http://schemas.microsoft.com/office/drawing/2015/9/8/chartex" xmlns:cx2="http://schemas.microsoft.com/office/drawing/2015/10/21/chartex" xmlns:cx3="http://schemas.microsoft.com/office/drawing/2016/5/9/chartex" xmlns:cx4="http://schemas.microsoft.com/office/drawing/2016/5/10/chartex" xmlns:cx5="http://schemas.microsoft.com/office/drawing/2016/5/11/chartex" xmlns:cx6="http://schemas.microsoft.com/office/drawing/2016/5/12/chartex" xmlns:cx7="http://schemas.microsoft.com/office/drawing/2016/5/13/chartex" xmlns:cx8="http://schemas.microsoft.com/office/drawing/2016/5/14/chartex" xmlns:mc="http://schemas.openxmlformats.org/markup-compatibility/2006" xmlns:o="urn:schemas-microsoft-com:office:office" xmlns:r="http://schemas.openxmlformats.org/officeDocument/2006/relationships" xmlns:m="http://schemas.openxmlformats.org/officeDocument/2006/math" xmlns:v="urn:schemas-microsoft-com:vml" xmlns:wp14="http://schemas.microsoft.com/office/word/2010/wordprocessingDrawing" xmlns:wp="http://schemas.openxmlformats.org/drawingml/2006/wordprocessingDrawing" xmlns:w10="urn:schemas-microsoft-com:office:word" xmlns:w="http://schemas.openxmlformats.org/wordprocessingml/2006/main" xmlns:w14="http://schemas.microsoft.com/office/word/2010/wordml" xmlns:w15="http://schemas.microsoft.com/office/word/2012/wordml" xmlns:w16se="http://schemas.microsoft.com/office/word/2015/wordml/symex" xmlns:wpg="http://schemas.microsoft.com/office/word/2010/wordprocessingGroup" xmlns:wpi="http://schemas.microsoft.com/office/word/2010/wordprocessingInk" xmlns:wne="http://schemas.microsoft.com/office/word/2006/wordml" xmlns:wps="http://schemas.microsoft.com/office/word/2010/wordprocessingShape" mc:Ignorable="w14 w15 w16se wp14">
+<w:footnotes xmlns:wpc="http://schemas.microsoft.com/office/word/2010/wordprocessingCanvas" xmlns:cx="http://schemas.microsoft.com/office/drawing/2014/chartex" xmlns:cx1="http://schemas.microsoft.com/office/drawing/2015/9/8/chartex" xmlns:cx2="http://schemas.microsoft.com/office/drawing/2015/10/21/chartex" xmlns:cx3="http://schemas.microsoft.com/office/drawing/2016/5/9/chartex" xmlns:cx4="http://schemas.microsoft.com/office/drawing/2016/5/10/chartex" xmlns:cx5="http://schemas.microsoft.com/office/drawing/2016/5/11/chartex" xmlns:mc="http://schemas.openxmlformats.org/markup-compatibility/2006" xmlns:o="urn:schemas-microsoft-com:office:office" xmlns:r="http://schemas.openxmlformats.org/officeDocument/2006/relationships" xmlns:m="http://schemas.openxmlformats.org/officeDocument/2006/math" xmlns:v="urn:schemas-microsoft-com:vml" xmlns:wp14="http://schemas.microsoft.com/office/word/2010/wordprocessingDrawing" xmlns:wp="http://schemas.openxmlformats.org/drawingml/2006/wordprocessingDrawing" xmlns:w10="urn:schemas-microsoft-com:office:word" xmlns:w="http://schemas.openxmlformats.org/wordprocessingml/2006/main" xmlns:w14="http://schemas.microsoft.com/office/word/2010/wordml" xmlns:w15="http://schemas.microsoft.com/office/word/2012/wordml" xmlns:w16se="http://schemas.microsoft.com/office/word/2015/wordml/symex" xmlns:wpg="http://schemas.microsoft.com/office/word/2010/wordprocessingGroup" xmlns:wpi="http://schemas.microsoft.com/office/word/2010/wordprocessingInk" xmlns:wne="http://schemas.microsoft.com/office/word/2006/wordml" xmlns:wps="http://schemas.microsoft.com/office/word/2010/wordprocessingShape" mc:Ignorable="w14 w15 w16se wp14">
   <w:footnote w:type="separator" w:id="-1">
     <w:p>
       <w:r>
@@ -825,7 +828,7 @@
 </file>
 
 <file path=word/header1.xml><?xml version="1.0" encoding="utf-8"?>
-<w:hdr xmlns:wpc="http://schemas.microsoft.com/office/word/2010/wordprocessingCanvas" xmlns:cx="http://schemas.microsoft.com/office/drawing/2014/chartex" xmlns:cx1="http://schemas.microsoft.com/office/drawing/2015/9/8/chartex" xmlns:cx2="http://schemas.microsoft.com/office/drawing/2015/10/21/chartex" xmlns:cx3="http://schemas.microsoft.com/office/drawing/2016/5/9/chartex" xmlns:cx4="http://schemas.microsoft.com/office/drawing/2016/5/10/chartex" xmlns:cx5="http://schemas.microsoft.com/office/drawing/2016/5/11/chartex" xmlns:cx6="http://schemas.microsoft.com/office/drawing/2016/5/12/chartex" xmlns:cx7="http://schemas.microsoft.com/office/drawing/2016/5/13/chartex" xmlns:cx8="http://schemas.microsoft.com/office/drawing/2016/5/14/chartex" xmlns:mc="http://schemas.openxmlformats.org/markup-compatibility/2006" xmlns:o="urn:schemas-microsoft-com:office:office" xmlns:r="http://schemas.openxmlformats.org/officeDocument/2006/relationships" xmlns:m="http://schemas.openxmlformats.org/officeDocument/2006/math" xmlns:v="urn:schemas-microsoft-com:vml" xmlns:wp14="http://schemas.microsoft.com/office/word/2010/wordprocessingDrawing" xmlns:wp="http://schemas.openxmlformats.org/drawingml/2006/wordprocessingDrawing" xmlns:w10="urn:schemas-microsoft-com:office:word" xmlns:w="http://schemas.openxmlformats.org/wordprocessingml/2006/main" xmlns:w14="http://schemas.microsoft.com/office/word/2010/wordml" xmlns:w15="http://schemas.microsoft.com/office/word/2012/wordml" xmlns:w16se="http://schemas.microsoft.com/office/word/2015/wordml/symex" xmlns:wpg="http://schemas.microsoft.com/office/word/2010/wordprocessingGroup" xmlns:wpi="http://schemas.microsoft.com/office/word/2010/wordprocessingInk" xmlns:wne="http://schemas.microsoft.com/office/word/2006/wordml" xmlns:wps="http://schemas.microsoft.com/office/word/2010/wordprocessingShape" mc:Ignorable="w14 w15 w16se wp14">
+<w:hdr xmlns:wpc="http://schemas.microsoft.com/office/word/2010/wordprocessingCanvas" xmlns:cx="http://schemas.microsoft.com/office/drawing/2014/chartex" xmlns:cx1="http://schemas.microsoft.com/office/drawing/2015/9/8/chartex" xmlns:cx2="http://schemas.microsoft.com/office/drawing/2015/10/21/chartex" xmlns:cx3="http://schemas.microsoft.com/office/drawing/2016/5/9/chartex" xmlns:cx4="http://schemas.microsoft.com/office/drawing/2016/5/10/chartex" xmlns:cx5="http://schemas.microsoft.com/office/drawing/2016/5/11/chartex" xmlns:mc="http://schemas.openxmlformats.org/markup-compatibility/2006" xmlns:o="urn:schemas-microsoft-com:office:office" xmlns:r="http://schemas.openxmlformats.org/officeDocument/2006/relationships" xmlns:m="http://schemas.openxmlformats.org/officeDocument/2006/math" xmlns:v="urn:schemas-microsoft-com:vml" xmlns:wp14="http://schemas.microsoft.com/office/word/2010/wordprocessingDrawing" xmlns:wp="http://schemas.openxmlformats.org/drawingml/2006/wordprocessingDrawing" xmlns:w10="urn:schemas-microsoft-com:office:word" xmlns:w="http://schemas.openxmlformats.org/wordprocessingml/2006/main" xmlns:w14="http://schemas.microsoft.com/office/word/2010/wordml" xmlns:w15="http://schemas.microsoft.com/office/word/2012/wordml" xmlns:w16se="http://schemas.microsoft.com/office/word/2015/wordml/symex" xmlns:wpg="http://schemas.microsoft.com/office/word/2010/wordprocessingGroup" xmlns:wpi="http://schemas.microsoft.com/office/word/2010/wordprocessingInk" xmlns:wne="http://schemas.microsoft.com/office/word/2006/wordml" xmlns:wps="http://schemas.microsoft.com/office/word/2010/wordprocessingShape" mc:Ignorable="w14 w15 w16se wp14">
   <w:p>
     <w:pPr>
       <w:pStyle w:val="stBilgi"/>

</xml_diff>